<commit_message>
Implemented Aug 18 2023 feedback, program is ready to go live!
</commit_message>
<xml_diff>
--- a/docassemble/PowerOfAttorneyResignation/data/templates/poa_resignation_instructions.docx
+++ b/docassemble/PowerOfAttorneyResignation/data/templates/poa_resignation_instructions.docx
@@ -445,47 +445,15 @@
                 <w:sz w:val="28"/>
                 <w:szCs w:val="28"/>
               </w:rPr>
-              <w:t xml:space="preserve">Sign and date the </w:t>
-            </w:r>
-            <w:r>
-              <w:rPr>
-                <w:rFonts w:ascii="Muli" w:hAnsi="Muli"/>
-                <w:sz w:val="28"/>
-                <w:szCs w:val="28"/>
-              </w:rPr>
-              <w:t>letter</w:t>
-            </w:r>
-            <w:r>
-              <w:rPr>
-                <w:rFonts w:ascii="Muli" w:hAnsi="Muli"/>
-                <w:sz w:val="28"/>
-                <w:szCs w:val="28"/>
-              </w:rPr>
-              <w:t xml:space="preserve"> along with </w:t>
-            </w:r>
-            <w:r>
-              <w:rPr>
-                <w:rFonts w:ascii="Muli" w:hAnsi="Muli"/>
-                <w:sz w:val="28"/>
-                <w:szCs w:val="28"/>
-              </w:rPr>
-              <w:t>a notary</w:t>
-            </w:r>
-            <w:r>
-              <w:rPr>
-                <w:rFonts w:ascii="Muli" w:hAnsi="Muli"/>
-                <w:sz w:val="28"/>
-                <w:szCs w:val="28"/>
-              </w:rPr>
-              <w:t xml:space="preserve">. Write the date at the top and next to your signature. Your </w:t>
-            </w:r>
-            <w:r>
-              <w:rPr>
-                <w:rFonts w:ascii="Muli" w:hAnsi="Muli"/>
-                <w:sz w:val="28"/>
-                <w:szCs w:val="28"/>
-              </w:rPr>
-              <w:t>notary</w:t>
+              <w:t xml:space="preserve">Sign </w:t>
+            </w:r>
+            <w:r>
+              <w:rPr>
+                <w:rFonts w:ascii="Muli" w:hAnsi="Muli"/>
+                <w:sz w:val="28"/>
+                <w:szCs w:val="28"/>
+              </w:rPr>
+              <w:t>and date the letter with a notary public. Write</w:t>
             </w:r>
             <w:r>
               <w:rPr>
@@ -501,39 +469,23 @@
                 <w:sz w:val="28"/>
                 <w:szCs w:val="28"/>
               </w:rPr>
-              <w:t xml:space="preserve">must </w:t>
-            </w:r>
-            <w:r>
-              <w:rPr>
-                <w:rFonts w:ascii="Muli" w:hAnsi="Muli"/>
-                <w:sz w:val="28"/>
-                <w:szCs w:val="28"/>
-              </w:rPr>
-              <w:t xml:space="preserve">see you sign </w:t>
-            </w:r>
-            <w:r>
-              <w:rPr>
-                <w:rFonts w:ascii="Muli" w:hAnsi="Muli"/>
-                <w:sz w:val="28"/>
-                <w:szCs w:val="28"/>
-              </w:rPr>
-              <w:t>the form</w:t>
-            </w:r>
-            <w:r>
-              <w:rPr>
-                <w:rFonts w:ascii="Muli" w:hAnsi="Muli"/>
-                <w:sz w:val="28"/>
-                <w:szCs w:val="28"/>
-              </w:rPr>
-              <w:t xml:space="preserve">, </w:t>
-            </w:r>
-            <w:r>
-              <w:rPr>
-                <w:rFonts w:ascii="Muli" w:hAnsi="Muli"/>
-                <w:sz w:val="28"/>
-                <w:szCs w:val="28"/>
-              </w:rPr>
-              <w:t>then sign it after you</w:t>
+              <w:t>the date at the top and next to your signature.</w:t>
+            </w:r>
+            <w:r>
+              <w:rPr>
+                <w:rFonts w:ascii="Muli" w:hAnsi="Muli"/>
+                <w:sz w:val="28"/>
+                <w:szCs w:val="28"/>
+              </w:rPr>
+              <w:t xml:space="preserve"> </w:t>
+            </w:r>
+            <w:r>
+              <w:rPr>
+                <w:rFonts w:ascii="Muli" w:hAnsi="Muli"/>
+                <w:sz w:val="28"/>
+                <w:szCs w:val="28"/>
+              </w:rPr>
+              <w:t>The notary public must see you sign the form</w:t>
             </w:r>
             <w:r>
               <w:rPr>
@@ -543,33 +495,6 @@
               </w:rPr>
               <w:t>.</w:t>
             </w:r>
-            <w:r>
-              <w:rPr>
-                <w:rFonts w:ascii="Muli" w:hAnsi="Muli"/>
-                <w:sz w:val="28"/>
-                <w:szCs w:val="28"/>
-              </w:rPr>
-              <w:t xml:space="preserve"> </w:t>
-            </w:r>
-            <w:r>
-              <w:rPr>
-                <w:rFonts w:ascii="Muli" w:hAnsi="Muli"/>
-                <w:sz w:val="28"/>
-                <w:szCs w:val="28"/>
-              </w:rPr>
-              <w:t>Do not sign your forms before they are notarized.</w:t>
-            </w:r>
-          </w:p>
-          <w:p>
-            <w:pPr>
-              <w:pStyle w:val="ListParagraph"/>
-              <w:spacing w:line="240" w:lineRule="auto"/>
-              <w:rPr>
-                <w:rFonts w:ascii="Muli" w:hAnsi="Muli"/>
-                <w:sz w:val="28"/>
-                <w:szCs w:val="28"/>
-              </w:rPr>
-            </w:pPr>
           </w:p>
         </w:tc>
       </w:tr>
@@ -994,9 +919,98 @@
 <file path=word/numbering.xml><?xml version="1.0" encoding="utf-8"?>
 <w:numbering xmlns:wpc="http://schemas.microsoft.com/office/word/2010/wordprocessingCanvas" xmlns:cx="http://schemas.microsoft.com/office/drawing/2014/chartex" xmlns:cx1="http://schemas.microsoft.com/office/drawing/2015/9/8/chartex" xmlns:cx2="http://schemas.microsoft.com/office/drawing/2015/10/21/chartex" xmlns:cx3="http://schemas.microsoft.com/office/drawing/2016/5/9/chartex" xmlns:cx4="http://schemas.microsoft.com/office/drawing/2016/5/10/chartex" xmlns:cx5="http://schemas.microsoft.com/office/drawing/2016/5/11/chartex" xmlns:cx6="http://schemas.microsoft.com/office/drawing/2016/5/12/chartex" xmlns:cx7="http://schemas.microsoft.com/office/drawing/2016/5/13/chartex" xmlns:cx8="http://schemas.microsoft.com/office/drawing/2016/5/14/chartex" xmlns:mc="http://schemas.openxmlformats.org/markup-compatibility/2006" xmlns:aink="http://schemas.microsoft.com/office/drawing/2016/ink" xmlns:am3d="http://schemas.microsoft.com/office/drawing/2017/model3d" xmlns:o="urn:schemas-microsoft-com:office:office" xmlns:oel="http://schemas.microsoft.com/office/2019/extlst" xmlns:r="http://schemas.openxmlformats.org/officeDocument/2006/relationships" xmlns:m="http://schemas.openxmlformats.org/officeDocument/2006/math" xmlns:v="urn:schemas-microsoft-com:vml" xmlns:wp14="http://schemas.microsoft.com/office/word/2010/wordprocessingDrawing" xmlns:wp="http://schemas.openxmlformats.org/drawingml/2006/wordprocessingDrawing" xmlns:w10="urn:schemas-microsoft-com:office:word" xmlns:w="http://schemas.openxmlformats.org/wordprocessingml/2006/main" xmlns:w14="http://schemas.microsoft.com/office/word/2010/wordml" xmlns:w15="http://schemas.microsoft.com/office/word/2012/wordml" xmlns:w16cex="http://schemas.microsoft.com/office/word/2018/wordml/cex" xmlns:w16cid="http://schemas.microsoft.com/office/word/2016/wordml/cid" xmlns:w16="http://schemas.microsoft.com/office/word/2018/wordml" xmlns:w16sdtdh="http://schemas.microsoft.com/office/word/2020/wordml/sdtdatahash" xmlns:w16se="http://schemas.microsoft.com/office/word/2015/wordml/symex" xmlns:wpg="http://schemas.microsoft.com/office/word/2010/wordprocessingGroup" xmlns:wpi="http://schemas.microsoft.com/office/word/2010/wordprocessingInk" xmlns:wne="http://schemas.microsoft.com/office/word/2006/wordml" xmlns:wps="http://schemas.microsoft.com/office/word/2010/wordprocessingShape" mc:Ignorable="w14 w15 w16se w16cid w16 w16cex w16sdtdh wp14">
   <w:abstractNum w:abstractNumId="0" w15:restartNumberingAfterBreak="0">
+    <w:nsid w:val="26456C98"/>
+    <w:multiLevelType w:val="hybridMultilevel"/>
+    <w:tmpl w:val="642A0D2E"/>
+    <w:lvl w:ilvl="0" w:tplc="FFFFFFFF">
+      <w:start w:val="1"/>
+      <w:numFmt w:val="decimal"/>
+      <w:lvlText w:val="%1."/>
+      <w:lvlJc w:val="left"/>
+      <w:pPr>
+        <w:ind w:left="720" w:hanging="360"/>
+      </w:pPr>
+      <w:rPr>
+        <w:rFonts w:hint="default"/>
+      </w:rPr>
+    </w:lvl>
+    <w:lvl w:ilvl="1" w:tplc="FFFFFFFF" w:tentative="1">
+      <w:start w:val="1"/>
+      <w:numFmt w:val="lowerLetter"/>
+      <w:lvlText w:val="%2."/>
+      <w:lvlJc w:val="left"/>
+      <w:pPr>
+        <w:ind w:left="1440" w:hanging="360"/>
+      </w:pPr>
+    </w:lvl>
+    <w:lvl w:ilvl="2" w:tplc="FFFFFFFF" w:tentative="1">
+      <w:start w:val="1"/>
+      <w:numFmt w:val="lowerRoman"/>
+      <w:lvlText w:val="%3."/>
+      <w:lvlJc w:val="right"/>
+      <w:pPr>
+        <w:ind w:left="2160" w:hanging="180"/>
+      </w:pPr>
+    </w:lvl>
+    <w:lvl w:ilvl="3" w:tplc="FFFFFFFF" w:tentative="1">
+      <w:start w:val="1"/>
+      <w:numFmt w:val="decimal"/>
+      <w:lvlText w:val="%4."/>
+      <w:lvlJc w:val="left"/>
+      <w:pPr>
+        <w:ind w:left="2880" w:hanging="360"/>
+      </w:pPr>
+    </w:lvl>
+    <w:lvl w:ilvl="4" w:tplc="FFFFFFFF" w:tentative="1">
+      <w:start w:val="1"/>
+      <w:numFmt w:val="lowerLetter"/>
+      <w:lvlText w:val="%5."/>
+      <w:lvlJc w:val="left"/>
+      <w:pPr>
+        <w:ind w:left="3600" w:hanging="360"/>
+      </w:pPr>
+    </w:lvl>
+    <w:lvl w:ilvl="5" w:tplc="FFFFFFFF" w:tentative="1">
+      <w:start w:val="1"/>
+      <w:numFmt w:val="lowerRoman"/>
+      <w:lvlText w:val="%6."/>
+      <w:lvlJc w:val="right"/>
+      <w:pPr>
+        <w:ind w:left="4320" w:hanging="180"/>
+      </w:pPr>
+    </w:lvl>
+    <w:lvl w:ilvl="6" w:tplc="FFFFFFFF" w:tentative="1">
+      <w:start w:val="1"/>
+      <w:numFmt w:val="decimal"/>
+      <w:lvlText w:val="%7."/>
+      <w:lvlJc w:val="left"/>
+      <w:pPr>
+        <w:ind w:left="5040" w:hanging="360"/>
+      </w:pPr>
+    </w:lvl>
+    <w:lvl w:ilvl="7" w:tplc="FFFFFFFF" w:tentative="1">
+      <w:start w:val="1"/>
+      <w:numFmt w:val="lowerLetter"/>
+      <w:lvlText w:val="%8."/>
+      <w:lvlJc w:val="left"/>
+      <w:pPr>
+        <w:ind w:left="5760" w:hanging="360"/>
+      </w:pPr>
+    </w:lvl>
+    <w:lvl w:ilvl="8" w:tplc="FFFFFFFF" w:tentative="1">
+      <w:start w:val="1"/>
+      <w:numFmt w:val="lowerRoman"/>
+      <w:lvlText w:val="%9."/>
+      <w:lvlJc w:val="right"/>
+      <w:pPr>
+        <w:ind w:left="6480" w:hanging="180"/>
+      </w:pPr>
+    </w:lvl>
+  </w:abstractNum>
+  <w:abstractNum w:abstractNumId="1" w15:restartNumberingAfterBreak="0">
     <w:nsid w:val="6D8C54C7"/>
     <w:multiLevelType w:val="hybridMultilevel"/>
-    <w:tmpl w:val="642A0D2E"/>
+    <w:tmpl w:val="83EEE824"/>
     <w:lvl w:ilvl="0" w:tplc="0409000F">
       <w:start w:val="1"/>
       <w:numFmt w:val="decimal"/>
@@ -1083,6 +1097,9 @@
     </w:lvl>
   </w:abstractNum>
   <w:num w:numId="1" w16cid:durableId="204879613">
+    <w:abstractNumId w:val="1"/>
+  </w:num>
+  <w:num w:numId="2" w16cid:durableId="1072118974">
     <w:abstractNumId w:val="0"/>
   </w:num>
 </w:numbering>

</xml_diff>